<commit_message>
This file is a part of Course 2: Projects Cost Management, Estimating, Budgeting and Control.
</commit_message>
<xml_diff>
--- a/Projects Cost Management, Estimating, Budgeting and Control.docx
+++ b/Projects Cost Management, Estimating, Budgeting and Control.docx
@@ -2273,16 +2273,7 @@
           <w:bCs/>
           <w:color w:val="0082F0" w:themeColor="accent1"/>
         </w:rPr>
-        <w:t>Determine Bud</w:t>
-      </w:r>
-      <w:r>
-        <w:rPr>
-          <w:rFonts w:ascii="Source Sans Pro" w:hAnsi="Source Sans Pro"/>
-          <w:b/>
-          <w:bCs/>
-          <w:color w:val="0082F0" w:themeColor="accent1"/>
-        </w:rPr>
-        <w:t>get: Output</w:t>
+        <w:t>Determine Budget: Output</w:t>
       </w:r>
     </w:p>
     <w:p>
@@ -2803,15 +2794,7 @@
                                     <w:color w:val="000000" w:themeColor="text1"/>
                                     <w:sz w:val="16"/>
                                   </w:rPr>
-                                  <w:t xml:space="preserve">Activity </w:t>
-                                </w:r>
-                                <w:r>
-                                  <w:rPr>
-                                    <w:rFonts w:ascii="Source Sans Pro" w:hAnsi="Source Sans Pro"/>
-                                    <w:color w:val="000000" w:themeColor="text1"/>
-                                    <w:sz w:val="16"/>
-                                  </w:rPr>
-                                  <w:t>Cost Estimate</w:t>
+                                  <w:t>Activity Cost Estimate</w:t>
                                 </w:r>
                               </w:p>
                             </w:txbxContent>
@@ -3100,15 +3083,7 @@
                               <w:color w:val="000000" w:themeColor="text1"/>
                               <w:sz w:val="16"/>
                             </w:rPr>
-                            <w:t xml:space="preserve">Activity </w:t>
-                          </w:r>
-                          <w:r>
-                            <w:rPr>
-                              <w:rFonts w:ascii="Source Sans Pro" w:hAnsi="Source Sans Pro"/>
-                              <w:color w:val="000000" w:themeColor="text1"/>
-                              <w:sz w:val="16"/>
-                            </w:rPr>
-                            <w:t>Cost Estimate</w:t>
+                            <w:t>Activity Cost Estimate</w:t>
                           </w:r>
                         </w:p>
                       </w:txbxContent>
@@ -3685,19 +3660,7 @@
                                   <w:rPr>
                                     <w:sz w:val="16"/>
                                   </w:rPr>
-                                  <w:t>2</w:t>
-                                </w:r>
-                                <w:r>
-                                  <w:rPr>
-                                    <w:sz w:val="16"/>
-                                  </w:rPr>
-                                  <w:t xml:space="preserve">. Project </w:t>
-                                </w:r>
-                                <w:r>
-                                  <w:rPr>
-                                    <w:sz w:val="16"/>
-                                  </w:rPr>
-                                  <w:t>funding requirements</w:t>
+                                  <w:t>2. Project funding requirements</w:t>
                                 </w:r>
                               </w:p>
                             </w:txbxContent>
@@ -3760,19 +3723,7 @@
                                   <w:rPr>
                                     <w:sz w:val="16"/>
                                   </w:rPr>
-                                  <w:t>3</w:t>
-                                </w:r>
-                                <w:r>
-                                  <w:rPr>
-                                    <w:sz w:val="16"/>
-                                  </w:rPr>
-                                  <w:t xml:space="preserve">. </w:t>
-                                </w:r>
-                                <w:r>
-                                  <w:rPr>
-                                    <w:sz w:val="16"/>
-                                  </w:rPr>
-                                  <w:t>Work performance data</w:t>
+                                  <w:t>3. Work performance data</w:t>
                                 </w:r>
                               </w:p>
                             </w:txbxContent>
@@ -4025,15 +3976,7 @@
                                     <w:color w:val="FFFFFF" w:themeColor="background1"/>
                                     <w:sz w:val="16"/>
                                   </w:rPr>
-                                  <w:t xml:space="preserve">1. </w:t>
-                                </w:r>
-                                <w:r>
-                                  <w:rPr>
-                                    <w:b/>
-                                    <w:color w:val="FFFFFF" w:themeColor="background1"/>
-                                    <w:sz w:val="16"/>
-                                  </w:rPr>
-                                  <w:t>Earned value management</w:t>
+                                  <w:t>1. Earned value management</w:t>
                                 </w:r>
                               </w:p>
                             </w:txbxContent>
@@ -4097,15 +4040,7 @@
                                     <w:color w:val="FFFFFF" w:themeColor="background1"/>
                                     <w:sz w:val="16"/>
                                   </w:rPr>
-                                  <w:t>2.</w:t>
-                                </w:r>
-                                <w:r>
-                                  <w:rPr>
-                                    <w:b/>
-                                    <w:color w:val="FFFFFF" w:themeColor="background1"/>
-                                    <w:sz w:val="16"/>
-                                  </w:rPr>
-                                  <w:t xml:space="preserve"> Forecasting</w:t>
+                                  <w:t>2. Forecasting</w:t>
                                 </w:r>
                               </w:p>
                             </w:txbxContent>
@@ -4985,14 +4920,7 @@
                                     <w:sz w:val="16"/>
                                     <w:szCs w:val="16"/>
                                   </w:rPr>
-                                  <w:t xml:space="preserve"> </w:t>
-                                </w:r>
-                                <w:r>
-                                  <w:rPr>
-                                    <w:sz w:val="16"/>
-                                    <w:szCs w:val="16"/>
-                                  </w:rPr>
-                                  <w:t>updates</w:t>
+                                  <w:t xml:space="preserve"> updates</w:t>
                                 </w:r>
                               </w:p>
                             </w:txbxContent>
@@ -5078,19 +5006,7 @@
                             <w:rPr>
                               <w:sz w:val="16"/>
                             </w:rPr>
-                            <w:t>2</w:t>
-                          </w:r>
-                          <w:r>
-                            <w:rPr>
-                              <w:sz w:val="16"/>
-                            </w:rPr>
-                            <w:t xml:space="preserve">. Project </w:t>
-                          </w:r>
-                          <w:r>
-                            <w:rPr>
-                              <w:sz w:val="16"/>
-                            </w:rPr>
-                            <w:t>funding requirements</w:t>
+                            <w:t>2. Project funding requirements</w:t>
                           </w:r>
                         </w:p>
                       </w:txbxContent>
@@ -5110,19 +5026,7 @@
                             <w:rPr>
                               <w:sz w:val="16"/>
                             </w:rPr>
-                            <w:t>3</w:t>
-                          </w:r>
-                          <w:r>
-                            <w:rPr>
-                              <w:sz w:val="16"/>
-                            </w:rPr>
-                            <w:t xml:space="preserve">. </w:t>
-                          </w:r>
-                          <w:r>
-                            <w:rPr>
-                              <w:sz w:val="16"/>
-                            </w:rPr>
-                            <w:t>Work performance data</w:t>
+                            <w:t>3. Work performance data</w:t>
                           </w:r>
                         </w:p>
                       </w:txbxContent>
@@ -5205,15 +5109,7 @@
                               <w:color w:val="FFFFFF" w:themeColor="background1"/>
                               <w:sz w:val="16"/>
                             </w:rPr>
-                            <w:t xml:space="preserve">1. </w:t>
-                          </w:r>
-                          <w:r>
-                            <w:rPr>
-                              <w:b/>
-                              <w:color w:val="FFFFFF" w:themeColor="background1"/>
-                              <w:sz w:val="16"/>
-                            </w:rPr>
-                            <w:t>Earned value management</w:t>
+                            <w:t>1. Earned value management</w:t>
                           </w:r>
                         </w:p>
                       </w:txbxContent>
@@ -5237,15 +5133,7 @@
                               <w:color w:val="FFFFFF" w:themeColor="background1"/>
                               <w:sz w:val="16"/>
                             </w:rPr>
-                            <w:t>2.</w:t>
-                          </w:r>
-                          <w:r>
-                            <w:rPr>
-                              <w:b/>
-                              <w:color w:val="FFFFFF" w:themeColor="background1"/>
-                              <w:sz w:val="16"/>
-                            </w:rPr>
-                            <w:t xml:space="preserve"> Forecasting</w:t>
+                            <w:t>2. Forecasting</w:t>
                           </w:r>
                         </w:p>
                       </w:txbxContent>
@@ -5614,14 +5502,7 @@
                               <w:sz w:val="16"/>
                               <w:szCs w:val="16"/>
                             </w:rPr>
-                            <w:t xml:space="preserve"> </w:t>
-                          </w:r>
-                          <w:r>
-                            <w:rPr>
-                              <w:sz w:val="16"/>
-                              <w:szCs w:val="16"/>
-                            </w:rPr>
-                            <w:t>updates</w:t>
+                            <w:t xml:space="preserve"> updates</w:t>
                           </w:r>
                         </w:p>
                       </w:txbxContent>
@@ -5677,7 +5558,6 @@
     </w:p>
     <w:p>
       <w:pPr>
-        <w:cnfStyle w:val="101000000100" w:firstRow="1" w:lastRow="0" w:firstColumn="1" w:lastColumn="0" w:oddVBand="0" w:evenVBand="0" w:oddHBand="0" w:evenHBand="0" w:firstRowFirstColumn="1" w:firstRowLastColumn="0" w:lastRowFirstColumn="0" w:lastRowLastColumn="0"/>
         <w:rPr>
           <w:rFonts w:ascii="Source Sans Pro" w:hAnsi="Source Sans Pro"/>
           <w:b/>
@@ -6682,18 +6562,7 @@
               <w:sz w:val="24"/>
               <w:szCs w:val="36"/>
             </w:rPr>
-            <m:t>C</m:t>
-          </m:r>
-          <m:r>
-            <m:rPr>
-              <m:sty m:val="b"/>
-            </m:rPr>
-            <w:rPr>
-              <w:rFonts w:ascii="Cambria Math" w:hAnsi="Cambria Math"/>
-              <w:sz w:val="24"/>
-              <w:szCs w:val="36"/>
-            </w:rPr>
-            <m:t>PI</m:t>
+            <m:t>CPI</m:t>
           </m:r>
           <m:r>
             <w:rPr>
@@ -6799,18 +6668,7 @@
               <w:sz w:val="24"/>
               <w:szCs w:val="36"/>
             </w:rPr>
-            <m:t>EV</m:t>
-          </m:r>
-          <m:r>
-            <m:rPr>
-              <m:sty m:val="b"/>
-            </m:rPr>
-            <w:rPr>
-              <w:rFonts w:ascii="Cambria Math" w:hAnsi="Cambria Math"/>
-              <w:sz w:val="24"/>
-              <w:szCs w:val="36"/>
-            </w:rPr>
-            <m:t>-PV</m:t>
+            <m:t>EV-PV</m:t>
           </m:r>
         </m:oMath>
       </m:oMathPara>
@@ -6839,18 +6697,7 @@
               <w:sz w:val="24"/>
               <w:szCs w:val="36"/>
             </w:rPr>
-            <m:t>C</m:t>
-          </m:r>
-          <m:r>
-            <m:rPr>
-              <m:sty m:val="b"/>
-            </m:rPr>
-            <w:rPr>
-              <w:rFonts w:ascii="Cambria Math" w:hAnsi="Cambria Math"/>
-              <w:sz w:val="24"/>
-              <w:szCs w:val="36"/>
-            </w:rPr>
-            <m:t>V</m:t>
+            <m:t>CV</m:t>
           </m:r>
           <m:r>
             <w:rPr>
@@ -6869,29 +6716,7 @@
               <w:sz w:val="24"/>
               <w:szCs w:val="36"/>
             </w:rPr>
-            <m:t>EV</m:t>
-          </m:r>
-          <m:r>
-            <m:rPr>
-              <m:sty m:val="b"/>
-            </m:rPr>
-            <w:rPr>
-              <w:rFonts w:ascii="Cambria Math" w:hAnsi="Cambria Math"/>
-              <w:sz w:val="24"/>
-              <w:szCs w:val="36"/>
-            </w:rPr>
-            <m:t>-</m:t>
-          </m:r>
-          <m:r>
-            <m:rPr>
-              <m:sty m:val="b"/>
-            </m:rPr>
-            <w:rPr>
-              <w:rFonts w:ascii="Cambria Math" w:hAnsi="Cambria Math"/>
-              <w:sz w:val="24"/>
-              <w:szCs w:val="36"/>
-            </w:rPr>
-            <m:t>AC</m:t>
+            <m:t>EV-AC</m:t>
           </m:r>
         </m:oMath>
       </m:oMathPara>
@@ -7179,16 +7004,7 @@
           <w:bCs/>
           <w:color w:val="0082F0" w:themeColor="accent1"/>
         </w:rPr>
-        <w:t>between 0 and 1</w:t>
-      </w:r>
-      <w:r>
-        <w:rPr>
-          <w:rFonts w:ascii="Source Sans Pro" w:hAnsi="Source Sans Pro"/>
-          <w:b/>
-          <w:bCs/>
-          <w:color w:val="0082F0" w:themeColor="accent1"/>
-        </w:rPr>
-        <w:t xml:space="preserve"> </w:t>
+        <w:t xml:space="preserve">between 0 and 1 </w:t>
       </w:r>
       <w:r>
         <w:rPr>
@@ -7231,17 +7047,7 @@
           <w:color w:val="0FC373" w:themeColor="accent6"/>
           <w:sz w:val="24"/>
         </w:rPr>
-        <w:t>Under</w:t>
-      </w:r>
-      <w:r>
-        <w:rPr>
-          <w:rFonts w:ascii="Source Sans Pro" w:hAnsi="Source Sans Pro"/>
-          <w:b/>
-          <w:bCs/>
-          <w:color w:val="0FC373" w:themeColor="accent6"/>
-          <w:sz w:val="24"/>
-        </w:rPr>
-        <w:t xml:space="preserve"> Budget</w:t>
+        <w:t>Under Budget</w:t>
       </w:r>
       <w:r>
         <w:rPr>
@@ -7258,16 +7064,7 @@
           <w:bCs/>
           <w:color w:val="FF3232" w:themeColor="accent3"/>
         </w:rPr>
-        <w:t>Behind</w:t>
-      </w:r>
-      <w:r>
-        <w:rPr>
-          <w:rFonts w:ascii="Source Sans Pro" w:hAnsi="Source Sans Pro"/>
-          <w:b/>
-          <w:bCs/>
-          <w:color w:val="FF3232" w:themeColor="accent3"/>
-        </w:rPr>
-        <w:t xml:space="preserve"> Schedule</w:t>
+        <w:t>Behind Schedule</w:t>
       </w:r>
     </w:p>
     <w:p>
@@ -7925,9 +7722,9 @@
           <w:szCs w:val="36"/>
         </w:rPr>
         <w:drawing>
-          <wp:inline distT="0" distB="0" distL="0" distR="0" wp14:anchorId="6DDC2C0D" wp14:editId="1BF56EA4">
-            <wp:extent cx="4258146" cy="1781928"/>
-            <wp:effectExtent l="0" t="0" r="9525" b="8890"/>
+          <wp:inline distT="0" distB="0" distL="0" distR="0" wp14:anchorId="6DDC2C0D" wp14:editId="5534A96B">
+            <wp:extent cx="4476371" cy="1873250"/>
+            <wp:effectExtent l="0" t="0" r="635" b="0"/>
             <wp:docPr id="1981976643" name="Picture 1981976643"/>
             <wp:cNvGraphicFramePr>
               <a:graphicFrameLocks xmlns:a="http://schemas.openxmlformats.org/drawingml/2006/main" noChangeAspect="1"/>
@@ -7954,7 +7751,7 @@
                   <pic:spPr>
                     <a:xfrm>
                       <a:off x="0" y="0"/>
-                      <a:ext cx="4258146" cy="1781928"/>
+                      <a:ext cx="4482677" cy="1875889"/>
                     </a:xfrm>
                     <a:prstGeom prst="rect">
                       <a:avLst/>
@@ -8021,15 +7818,7 @@
           <w:i/>
           <w:szCs w:val="36"/>
         </w:rPr>
-        <w:t>: Consider Prev. CPI</w:t>
-      </w:r>
-      <w:r>
-        <w:rPr>
-          <w:rFonts w:ascii="Source Sans Pro" w:hAnsi="Source Sans Pro"/>
-          <w:i/>
-          <w:szCs w:val="36"/>
-        </w:rPr>
-        <w:t xml:space="preserve"> and SPI</w:t>
+        <w:t>: Consider Prev. CPI and SPI</w:t>
       </w:r>
     </w:p>
     <w:p>
@@ -8049,9 +7838,9 @@
           <w:szCs w:val="36"/>
         </w:rPr>
         <w:drawing>
-          <wp:inline distT="0" distB="0" distL="0" distR="0" wp14:anchorId="38543E8A" wp14:editId="354C307B">
-            <wp:extent cx="4416841" cy="1888176"/>
-            <wp:effectExtent l="0" t="0" r="3175" b="0"/>
+          <wp:inline distT="0" distB="0" distL="0" distR="0" wp14:anchorId="38543E8A" wp14:editId="21654621">
+            <wp:extent cx="4619591" cy="1974850"/>
+            <wp:effectExtent l="0" t="0" r="0" b="6350"/>
             <wp:docPr id="1981976644" name="Picture 1981976644"/>
             <wp:cNvGraphicFramePr>
               <a:graphicFrameLocks xmlns:a="http://schemas.openxmlformats.org/drawingml/2006/main" noChangeAspect="1"/>
@@ -8078,7 +7867,7 @@
                   <pic:spPr>
                     <a:xfrm>
                       <a:off x="0" y="0"/>
-                      <a:ext cx="4431803" cy="1894572"/>
+                      <a:ext cx="4640979" cy="1983993"/>
                     </a:xfrm>
                     <a:prstGeom prst="rect">
                       <a:avLst/>
@@ -8121,6 +7910,17 @@
     </w:p>
     <w:p>
       <w:pPr>
+        <w:rPr>
+          <w:rFonts w:ascii="Source Sans Pro" w:hAnsi="Source Sans Pro"/>
+          <w:b/>
+          <w:color w:val="7030A0"/>
+          <w:sz w:val="12"/>
+          <w:szCs w:val="36"/>
+        </w:rPr>
+      </w:pPr>
+    </w:p>
+    <w:p>
+      <w:pPr>
         <w:ind w:left="-180"/>
         <w:rPr>
           <w:rFonts w:ascii="Source Sans Pro" w:hAnsi="Source Sans Pro"/>
@@ -8138,8 +7938,8 @@
         <mc:AlternateContent>
           <mc:Choice Requires="wpg">
             <w:drawing>
-              <wp:inline distT="0" distB="0" distL="0" distR="0" wp14:anchorId="424FC1E9" wp14:editId="04457CDE">
-                <wp:extent cx="5471168" cy="2178685"/>
+              <wp:inline distT="0" distB="0" distL="0" distR="0" wp14:anchorId="424FC1E9" wp14:editId="7EC1E1AE">
+                <wp:extent cx="5471168" cy="2400300"/>
                 <wp:effectExtent l="0" t="0" r="0" b="0"/>
                 <wp:docPr id="1981976676" name="Group 1981976676"/>
                 <wp:cNvGraphicFramePr/>
@@ -8150,7 +7950,7 @@
                       <wpg:grpSpPr>
                         <a:xfrm>
                           <a:off x="0" y="0"/>
-                          <a:ext cx="5471168" cy="2178685"/>
+                          <a:ext cx="5471168" cy="2400300"/>
                           <a:chOff x="0" y="0"/>
                           <a:chExt cx="5471168" cy="2178685"/>
                         </a:xfrm>
@@ -8916,16 +8716,7 @@
                                   <w:sz w:val="18"/>
                                   <w:szCs w:val="36"/>
                                 </w:rPr>
-                                <w:t xml:space="preserve">EAC = </w:t>
-                              </w:r>
-                              <w:r>
-                                <w:rPr>
-                                  <w:rFonts w:ascii="Cambria Math" w:hAnsi="Cambria Math"/>
-                                  <w:b/>
-                                  <w:sz w:val="18"/>
-                                  <w:szCs w:val="36"/>
-                                </w:rPr>
-                                <w:t>BAC/CPI</w:t>
+                                <w:t>EAC = BAC/CPI</w:t>
                               </w:r>
                             </w:p>
                           </w:txbxContent>
@@ -9044,29 +8835,7 @@
                                         <w:sz w:val="18"/>
                                         <w:szCs w:val="36"/>
                                       </w:rPr>
-                                      <m:t>(</m:t>
-                                    </m:r>
-                                    <m:r>
-                                      <m:rPr>
-                                        <m:sty m:val="b"/>
-                                      </m:rPr>
-                                      <w:rPr>
-                                        <w:rFonts w:ascii="Cambria Math" w:hAnsi="Cambria Math"/>
-                                        <w:sz w:val="18"/>
-                                        <w:szCs w:val="36"/>
-                                      </w:rPr>
-                                      <m:t>B</m:t>
-                                    </m:r>
-                                    <m:r>
-                                      <m:rPr>
-                                        <m:sty m:val="b"/>
-                                      </m:rPr>
-                                      <w:rPr>
-                                        <w:rFonts w:ascii="Cambria Math" w:hAnsi="Cambria Math"/>
-                                        <w:sz w:val="18"/>
-                                        <w:szCs w:val="36"/>
-                                      </w:rPr>
-                                      <m:t>AC-EV)</m:t>
+                                      <m:t>(BAC-EV)</m:t>
                                     </m:r>
                                   </m:num>
                                   <m:den>
@@ -9079,18 +8848,7 @@
                                         <w:sz w:val="18"/>
                                         <w:szCs w:val="36"/>
                                       </w:rPr>
-                                      <m:t>CPI</m:t>
-                                    </m:r>
-                                    <m:r>
-                                      <m:rPr>
-                                        <m:sty m:val="b"/>
-                                      </m:rPr>
-                                      <w:rPr>
-                                        <w:rFonts w:ascii="Cambria Math" w:hAnsi="Cambria Math"/>
-                                        <w:sz w:val="18"/>
-                                        <w:szCs w:val="36"/>
-                                      </w:rPr>
-                                      <m:t xml:space="preserve"> x SPI</m:t>
+                                      <m:t>CPI x SPI</m:t>
                                     </m:r>
                                   </m:den>
                                 </m:f>
@@ -9148,18 +8906,7 @@
                                           <w:sz w:val="14"/>
                                           <w:szCs w:val="36"/>
                                         </w:rPr>
-                                        <m:t>CPI</m:t>
-                                      </m:r>
-                                      <m:r>
-                                        <m:rPr>
-                                          <m:sty m:val="b"/>
-                                        </m:rPr>
-                                        <w:rPr>
-                                          <w:rFonts w:ascii="Cambria Math" w:hAnsi="Cambria Math"/>
-                                          <w:sz w:val="14"/>
-                                          <w:szCs w:val="36"/>
-                                        </w:rPr>
-                                        <m:t xml:space="preserve"> x SPI</m:t>
+                                        <m:t>CPI x SPI</m:t>
                                       </m:r>
                                     </m:den>
                                   </m:f>
@@ -9232,16 +8979,7 @@
                                   <w:sz w:val="18"/>
                                   <w:szCs w:val="36"/>
                                 </w:rPr>
-                                <w:t xml:space="preserve">EAC = </w:t>
-                              </w:r>
-                              <w:r>
-                                <w:rPr>
-                                  <w:rFonts w:ascii="Cambria Math" w:hAnsi="Cambria Math"/>
-                                  <w:b/>
-                                  <w:sz w:val="18"/>
-                                  <w:szCs w:val="36"/>
-                                </w:rPr>
-                                <w:t>AC +</w:t>
+                                <w:t>EAC = AC +</w:t>
                               </w:r>
                               <w:r>
                                 <w:rPr>
@@ -9319,7 +9057,7 @@
           </mc:Choice>
           <mc:Fallback>
             <w:pict>
-              <v:group w14:anchorId="424FC1E9" id="Group 1981976676" o:spid="_x0000_s1070" style="width:430.8pt;height:171.55pt;mso-position-horizontal-relative:char;mso-position-vertical-relative:line" coordsize="54711,21786" o:gfxdata="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">
+              <v:group w14:anchorId="424FC1E9" id="Group 1981976676" o:spid="_x0000_s1070" style="width:430.8pt;height:189pt;mso-position-horizontal-relative:char;mso-position-vertical-relative:line" coordsize="54711,21786" o:gfxdata="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">
                 <v:roundrect id="Rounded Rectangle 1981976647" o:spid="_x0000_s1071" style="position:absolute;width:16948;height:21786;visibility:visible;mso-wrap-style:square;v-text-anchor:middle" arcsize="10923f" o:gfxdata="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" fillcolor="#c7fae3 [665]" stroked="f" strokeweight="1pt">
                   <v:stroke joinstyle="miter"/>
                 </v:roundrect>
@@ -9664,16 +9402,7 @@
                             <w:sz w:val="18"/>
                             <w:szCs w:val="36"/>
                           </w:rPr>
-                          <w:t xml:space="preserve">EAC = </w:t>
-                        </w:r>
-                        <w:r>
-                          <w:rPr>
-                            <w:rFonts w:ascii="Cambria Math" w:hAnsi="Cambria Math"/>
-                            <w:b/>
-                            <w:sz w:val="18"/>
-                            <w:szCs w:val="36"/>
-                          </w:rPr>
-                          <w:t>BAC/CPI</w:t>
+                          <w:t>EAC = BAC/CPI</w:t>
                         </w:r>
                       </w:p>
                     </w:txbxContent>
@@ -9749,29 +9478,7 @@
                                   <w:sz w:val="18"/>
                                   <w:szCs w:val="36"/>
                                 </w:rPr>
-                                <m:t>(</m:t>
-                              </m:r>
-                              <m:r>
-                                <m:rPr>
-                                  <m:sty m:val="b"/>
-                                </m:rPr>
-                                <w:rPr>
-                                  <w:rFonts w:ascii="Cambria Math" w:hAnsi="Cambria Math"/>
-                                  <w:sz w:val="18"/>
-                                  <w:szCs w:val="36"/>
-                                </w:rPr>
-                                <m:t>B</m:t>
-                              </m:r>
-                              <m:r>
-                                <m:rPr>
-                                  <m:sty m:val="b"/>
-                                </m:rPr>
-                                <w:rPr>
-                                  <w:rFonts w:ascii="Cambria Math" w:hAnsi="Cambria Math"/>
-                                  <w:sz w:val="18"/>
-                                  <w:szCs w:val="36"/>
-                                </w:rPr>
-                                <m:t>AC-EV)</m:t>
+                                <m:t>(BAC-EV)</m:t>
                               </m:r>
                             </m:num>
                             <m:den>
@@ -9784,18 +9491,7 @@
                                   <w:sz w:val="18"/>
                                   <w:szCs w:val="36"/>
                                 </w:rPr>
-                                <m:t>CPI</m:t>
-                              </m:r>
-                              <m:r>
-                                <m:rPr>
-                                  <m:sty m:val="b"/>
-                                </m:rPr>
-                                <w:rPr>
-                                  <w:rFonts w:ascii="Cambria Math" w:hAnsi="Cambria Math"/>
-                                  <w:sz w:val="18"/>
-                                  <w:szCs w:val="36"/>
-                                </w:rPr>
-                                <m:t xml:space="preserve"> x SPI</m:t>
+                                <m:t>CPI x SPI</m:t>
                               </m:r>
                             </m:den>
                           </m:f>
@@ -9853,18 +9549,7 @@
                                     <w:sz w:val="14"/>
                                     <w:szCs w:val="36"/>
                                   </w:rPr>
-                                  <m:t>CPI</m:t>
-                                </m:r>
-                                <m:r>
-                                  <m:rPr>
-                                    <m:sty m:val="b"/>
-                                  </m:rPr>
-                                  <w:rPr>
-                                    <w:rFonts w:ascii="Cambria Math" w:hAnsi="Cambria Math"/>
-                                    <w:sz w:val="14"/>
-                                    <w:szCs w:val="36"/>
-                                  </w:rPr>
-                                  <m:t xml:space="preserve"> x SPI</m:t>
+                                  <m:t>CPI x SPI</m:t>
                                 </m:r>
                               </m:den>
                             </m:f>
@@ -9894,16 +9579,7 @@
                             <w:sz w:val="18"/>
                             <w:szCs w:val="36"/>
                           </w:rPr>
-                          <w:t xml:space="preserve">EAC = </w:t>
-                        </w:r>
-                        <w:r>
-                          <w:rPr>
-                            <w:rFonts w:ascii="Cambria Math" w:hAnsi="Cambria Math"/>
-                            <w:b/>
-                            <w:sz w:val="18"/>
-                            <w:szCs w:val="36"/>
-                          </w:rPr>
-                          <w:t>AC +</w:t>
+                          <w:t>EAC = AC +</w:t>
                         </w:r>
                         <w:r>
                           <w:rPr>
@@ -9982,6 +9658,15 @@
           <w:i/>
         </w:rPr>
       </w:pPr>
+    </w:p>
+    <w:p>
+      <w:pPr>
+        <w:rPr>
+          <w:rFonts w:ascii="Source Sans Pro" w:hAnsi="Source Sans Pro"/>
+          <w:b/>
+          <w:i/>
+        </w:rPr>
+      </w:pPr>
       <w:r>
         <w:rPr>
           <w:rFonts w:ascii="Source Sans Pro" w:hAnsi="Source Sans Pro"/>
@@ -10526,19 +10211,615 @@
     </w:p>
     <w:p>
       <w:pPr>
-        <w:rPr>
-          <w:rFonts w:ascii="Source Sans Pro" w:hAnsi="Source Sans Pro"/>
-        </w:rPr>
-      </w:pPr>
-    </w:p>
-    <w:p>
-      <w:pPr>
-        <w:rPr>
-          <w:rFonts w:ascii="Source Sans Pro" w:hAnsi="Source Sans Pro"/>
-        </w:rPr>
-      </w:pPr>
+        <w:ind w:firstLine="270"/>
+        <w:rPr>
+          <w:rFonts w:ascii="Source Sans Pro" w:hAnsi="Source Sans Pro"/>
+          <w:b/>
+          <w:bCs/>
+          <w:color w:val="0082F0" w:themeColor="accent1"/>
+        </w:rPr>
+      </w:pPr>
+    </w:p>
+    <w:p>
+      <w:pPr>
+        <w:ind w:firstLine="270"/>
+        <w:rPr>
+          <w:rFonts w:ascii="Source Sans Pro" w:hAnsi="Source Sans Pro"/>
+          <w:b/>
+          <w:bCs/>
+          <w:color w:val="0082F0" w:themeColor="accent1"/>
+        </w:rPr>
+      </w:pPr>
+    </w:p>
+    <w:p>
+      <w:pPr>
+        <w:ind w:firstLine="270"/>
+        <w:rPr>
+          <w:rFonts w:ascii="Source Sans Pro" w:hAnsi="Source Sans Pro"/>
+          <w:b/>
+          <w:bCs/>
+          <w:color w:val="0082F0" w:themeColor="accent1"/>
+        </w:rPr>
+      </w:pPr>
+    </w:p>
+    <w:p>
+      <w:pPr>
+        <w:ind w:firstLine="270"/>
+        <w:rPr>
+          <w:rFonts w:ascii="Source Sans Pro" w:hAnsi="Source Sans Pro"/>
+          <w:b/>
+          <w:bCs/>
+          <w:color w:val="0082F0" w:themeColor="accent1"/>
+        </w:rPr>
+      </w:pPr>
+      <w:r>
+        <w:rPr>
+          <w:rFonts w:ascii="Source Sans Pro" w:hAnsi="Source Sans Pro"/>
+          <w:b/>
+          <w:bCs/>
+          <w:color w:val="0082F0" w:themeColor="accent1"/>
+        </w:rPr>
+        <w:lastRenderedPageBreak/>
+        <w:t>To-Complete Performance Index</w:t>
+      </w:r>
+    </w:p>
+    <w:p>
+      <w:pPr>
+        <w:jc w:val="center"/>
+        <w:rPr>
+          <w:rFonts w:ascii="Source Sans Pro" w:hAnsi="Source Sans Pro"/>
+        </w:rPr>
+      </w:pPr>
+      <w:r>
+        <w:rPr>
+          <w:rFonts w:ascii="Source Sans Pro" w:hAnsi="Source Sans Pro"/>
+          <w:noProof/>
+        </w:rPr>
+        <w:drawing>
+          <wp:inline distT="0" distB="0" distL="0" distR="0" wp14:anchorId="1CE864AC" wp14:editId="37E0657A">
+            <wp:extent cx="5147900" cy="2089150"/>
+            <wp:effectExtent l="0" t="0" r="0" b="6350"/>
+            <wp:docPr id="9" name="Picture 9"/>
+            <wp:cNvGraphicFramePr>
+              <a:graphicFrameLocks xmlns:a="http://schemas.openxmlformats.org/drawingml/2006/main" noChangeAspect="1"/>
+            </wp:cNvGraphicFramePr>
+            <a:graphic xmlns:a="http://schemas.openxmlformats.org/drawingml/2006/main">
+              <a:graphicData uri="http://schemas.openxmlformats.org/drawingml/2006/picture">
+                <pic:pic xmlns:pic="http://schemas.openxmlformats.org/drawingml/2006/picture">
+                  <pic:nvPicPr>
+                    <pic:cNvPr id="9" name="CPI=TCPI.jpg"/>
+                    <pic:cNvPicPr/>
+                  </pic:nvPicPr>
+                  <pic:blipFill>
+                    <a:blip r:embed="rId10" cstate="print">
+                      <a:extLst>
+                        <a:ext uri="{28A0092B-C50C-407E-A947-70E740481C1C}">
+                          <a14:useLocalDpi xmlns:a14="http://schemas.microsoft.com/office/drawing/2010/main" val="0"/>
+                        </a:ext>
+                      </a:extLst>
+                    </a:blip>
+                    <a:stretch>
+                      <a:fillRect/>
+                    </a:stretch>
+                  </pic:blipFill>
+                  <pic:spPr>
+                    <a:xfrm>
+                      <a:off x="0" y="0"/>
+                      <a:ext cx="5152819" cy="2091146"/>
+                    </a:xfrm>
+                    <a:prstGeom prst="rect">
+                      <a:avLst/>
+                    </a:prstGeom>
+                  </pic:spPr>
+                </pic:pic>
+              </a:graphicData>
+            </a:graphic>
+          </wp:inline>
+        </w:drawing>
+      </w:r>
+    </w:p>
+    <w:p>
+      <w:pPr>
+        <w:rPr>
+          <w:rFonts w:ascii="Source Sans Pro" w:hAnsi="Source Sans Pro"/>
+          <w:b/>
+        </w:rPr>
+      </w:pPr>
+    </w:p>
+    <w:p>
+      <w:pPr>
+        <w:rPr>
+          <w:rFonts w:ascii="Source Sans Pro" w:hAnsi="Source Sans Pro"/>
+        </w:rPr>
+      </w:pPr>
+      <w:r>
+        <w:rPr>
+          <w:rFonts w:ascii="Source Sans Pro" w:hAnsi="Source Sans Pro"/>
+          <w:b/>
+        </w:rPr>
+        <w:t>TCPI</w:t>
+      </w:r>
+      <w:r>
+        <w:rPr>
+          <w:rFonts w:ascii="Source Sans Pro" w:hAnsi="Source Sans Pro"/>
+        </w:rPr>
+        <w:t xml:space="preserve">: The </w:t>
+      </w:r>
+      <w:r>
+        <w:rPr>
+          <w:rFonts w:ascii="Source Sans Pro" w:hAnsi="Source Sans Pro"/>
+          <w:b/>
+          <w:color w:val="0082F0" w:themeColor="accent1"/>
+          <w:sz w:val="24"/>
+        </w:rPr>
+        <w:t>required CPI</w:t>
+      </w:r>
+      <w:r>
+        <w:rPr>
+          <w:rFonts w:ascii="Source Sans Pro" w:hAnsi="Source Sans Pro"/>
+          <w:color w:val="0082F0" w:themeColor="accent1"/>
+          <w:sz w:val="24"/>
+        </w:rPr>
+        <w:t xml:space="preserve"> </w:t>
+      </w:r>
+      <w:r>
+        <w:rPr>
+          <w:rFonts w:ascii="Source Sans Pro" w:hAnsi="Source Sans Pro"/>
+        </w:rPr>
+        <w:t xml:space="preserve">to finish the project on the original budget. It is the most index to tell us </w:t>
+      </w:r>
+      <w:r>
+        <w:rPr>
+          <w:rFonts w:ascii="Source Sans Pro" w:hAnsi="Source Sans Pro"/>
+          <w:b/>
+          <w:color w:val="FF8C0A" w:themeColor="accent2"/>
+          <w:sz w:val="24"/>
+        </w:rPr>
+        <w:t xml:space="preserve">what </w:t>
+      </w:r>
+      <w:r>
+        <w:rPr>
+          <w:rFonts w:ascii="Source Sans Pro" w:hAnsi="Source Sans Pro"/>
+          <w:b/>
+          <w:noProof/>
+          <w:color w:val="FF8C0A" w:themeColor="accent2"/>
+          <w:sz w:val="24"/>
+        </w:rPr>
+        <w:t>is the performance of the project</w:t>
+      </w:r>
+      <w:r>
+        <w:rPr>
+          <w:rFonts w:ascii="Source Sans Pro" w:hAnsi="Source Sans Pro"/>
+        </w:rPr>
+        <w:t>.</w:t>
+      </w:r>
+    </w:p>
+    <w:p>
+      <w:pPr>
+        <w:pStyle w:val="ListParagraph"/>
+        <w:numPr>
+          <w:ilvl w:val="0"/>
+          <w:numId w:val="11"/>
+        </w:numPr>
+        <w:rPr>
+          <w:rFonts w:ascii="Source Sans Pro" w:hAnsi="Source Sans Pro"/>
+        </w:rPr>
+      </w:pPr>
+      <w:r>
+        <w:rPr>
+          <w:rFonts w:ascii="Source Sans Pro" w:hAnsi="Source Sans Pro"/>
+        </w:rPr>
+        <w:t>EAC = BAC</w:t>
+      </w:r>
+    </w:p>
+    <w:p>
+      <w:pPr>
+        <w:pStyle w:val="ListParagraph"/>
+        <w:numPr>
+          <w:ilvl w:val="0"/>
+          <w:numId w:val="11"/>
+        </w:numPr>
+        <w:rPr>
+          <w:rFonts w:ascii="Source Sans Pro" w:hAnsi="Source Sans Pro"/>
+        </w:rPr>
+      </w:pPr>
+      <w:r>
+        <w:rPr>
+          <w:rFonts w:ascii="Source Sans Pro" w:hAnsi="Source Sans Pro"/>
+        </w:rPr>
+        <w:t>ETC = EAC – AC</w:t>
+      </w:r>
+    </w:p>
+    <w:p>
+      <w:pPr>
+        <w:pStyle w:val="ListParagraph"/>
+        <w:numPr>
+          <w:ilvl w:val="0"/>
+          <w:numId w:val="11"/>
+        </w:numPr>
+        <w:rPr>
+          <w:rFonts w:ascii="Source Sans Pro" w:hAnsi="Source Sans Pro"/>
+          <w:sz w:val="28"/>
+          <w:szCs w:val="28"/>
+        </w:rPr>
+      </w:pPr>
+      <w:r>
+        <w:rPr>
+          <w:rFonts w:ascii="Source Sans Pro" w:hAnsi="Source Sans Pro"/>
+        </w:rPr>
+        <w:t xml:space="preserve">CPI = TCPI = </w:t>
+      </w:r>
+      <m:oMath>
+        <m:f>
+          <m:fPr>
+            <m:ctrlPr>
+              <w:rPr>
+                <w:rFonts w:ascii="Cambria Math" w:hAnsi="Cambria Math"/>
+                <w:i/>
+                <w:sz w:val="20"/>
+                <w:szCs w:val="36"/>
+              </w:rPr>
+            </m:ctrlPr>
+          </m:fPr>
+          <m:num>
+            <m:r>
+              <m:rPr>
+                <m:sty m:val="p"/>
+              </m:rPr>
+              <w:rPr>
+                <w:rFonts w:ascii="Cambria Math" w:hAnsi="Cambria Math"/>
+                <w:sz w:val="20"/>
+                <w:szCs w:val="36"/>
+              </w:rPr>
+              <m:t>(BAC-EV)</m:t>
+            </m:r>
+          </m:num>
+          <m:den>
+            <m:r>
+              <m:rPr>
+                <m:sty m:val="p"/>
+              </m:rPr>
+              <w:rPr>
+                <w:rFonts w:ascii="Cambria Math" w:hAnsi="Cambria Math"/>
+                <w:sz w:val="20"/>
+                <w:szCs w:val="36"/>
+              </w:rPr>
+              <m:t>CPI x SPI</m:t>
+            </m:r>
+          </m:den>
+        </m:f>
+        <m:r>
+          <w:rPr>
+            <w:rFonts w:ascii="Cambria Math" w:hAnsi="Cambria Math"/>
+            <w:sz w:val="28"/>
+            <w:szCs w:val="28"/>
+          </w:rPr>
+          <m:t xml:space="preserve">= </m:t>
+        </m:r>
+        <m:f>
+          <m:fPr>
+            <m:ctrlPr>
+              <w:rPr>
+                <w:rFonts w:ascii="Cambria Math" w:hAnsi="Cambria Math"/>
+                <w:i/>
+                <w:sz w:val="28"/>
+                <w:szCs w:val="28"/>
+              </w:rPr>
+            </m:ctrlPr>
+          </m:fPr>
+          <m:num>
+            <m:r>
+              <w:rPr>
+                <w:rFonts w:ascii="Cambria Math" w:hAnsi="Cambria Math"/>
+                <w:sz w:val="28"/>
+                <w:szCs w:val="28"/>
+              </w:rPr>
+              <m:t>Budget of Remaining Work</m:t>
+            </m:r>
+          </m:num>
+          <m:den>
+            <m:r>
+              <w:rPr>
+                <w:rFonts w:ascii="Cambria Math" w:hAnsi="Cambria Math"/>
+                <w:sz w:val="28"/>
+                <w:szCs w:val="28"/>
+              </w:rPr>
+              <m:t>Remaining Funds</m:t>
+            </m:r>
+          </m:den>
+        </m:f>
+      </m:oMath>
+    </w:p>
+    <w:p>
+      <w:pPr>
+        <w:rPr>
+          <w:rFonts w:ascii="Source Sans Pro" w:hAnsi="Source Sans Pro"/>
+          <w:b/>
+          <w:i/>
+          <w:szCs w:val="28"/>
+        </w:rPr>
+      </w:pPr>
+      <w:r>
+        <w:rPr>
+          <w:rFonts w:ascii="Source Sans Pro" w:hAnsi="Source Sans Pro"/>
+          <w:b/>
+          <w:i/>
+          <w:szCs w:val="28"/>
+        </w:rPr>
+        <w:t>Example (Previous):</w:t>
+      </w:r>
+    </w:p>
+    <w:p>
+      <w:pPr>
+        <w:rPr>
+          <w:rFonts w:ascii="Source Sans Pro" w:hAnsi="Source Sans Pro"/>
+          <w:szCs w:val="28"/>
+        </w:rPr>
+      </w:pPr>
+      <w:r>
+        <w:rPr>
+          <w:rFonts w:ascii="Source Sans Pro" w:hAnsi="Source Sans Pro"/>
+          <w:szCs w:val="28"/>
+        </w:rPr>
+        <w:t>EAC = BAC = 1000</w:t>
+      </w:r>
+    </w:p>
+    <w:p>
+      <w:pPr>
+        <w:rPr>
+          <w:rFonts w:ascii="Source Sans Pro" w:hAnsi="Source Sans Pro"/>
+          <w:szCs w:val="28"/>
+        </w:rPr>
+      </w:pPr>
+      <w:r>
+        <w:rPr>
+          <w:rFonts w:ascii="Source Sans Pro" w:hAnsi="Source Sans Pro"/>
+          <w:szCs w:val="28"/>
+        </w:rPr>
+        <w:t>ETC = EAC – AC = 400</w:t>
+      </w:r>
+    </w:p>
+    <w:p>
+      <w:pPr>
+        <w:rPr>
+          <w:rFonts w:ascii="Source Sans Pro" w:hAnsi="Source Sans Pro"/>
+          <w:szCs w:val="36"/>
+        </w:rPr>
+      </w:pPr>
+      <w:r>
+        <w:rPr>
+          <w:rFonts w:ascii="Source Sans Pro" w:hAnsi="Source Sans Pro"/>
+          <w:szCs w:val="28"/>
+        </w:rPr>
+        <w:t xml:space="preserve">CPI = TCPI = </w:t>
+      </w:r>
+      <m:oMath>
+        <m:f>
+          <m:fPr>
+            <m:ctrlPr>
+              <w:rPr>
+                <w:rFonts w:ascii="Cambria Math" w:hAnsi="Cambria Math"/>
+                <w:i/>
+                <w:sz w:val="28"/>
+                <w:szCs w:val="36"/>
+              </w:rPr>
+            </m:ctrlPr>
+          </m:fPr>
+          <m:num>
+            <m:r>
+              <m:rPr>
+                <m:sty m:val="p"/>
+              </m:rPr>
+              <w:rPr>
+                <w:rFonts w:ascii="Cambria Math" w:hAnsi="Cambria Math"/>
+                <w:sz w:val="28"/>
+                <w:szCs w:val="36"/>
+              </w:rPr>
+              <m:t>(BAC-EV)</m:t>
+            </m:r>
+          </m:num>
+          <m:den>
+            <m:r>
+              <m:rPr>
+                <m:sty m:val="p"/>
+              </m:rPr>
+              <w:rPr>
+                <w:rFonts w:ascii="Cambria Math" w:hAnsi="Cambria Math"/>
+                <w:sz w:val="28"/>
+                <w:szCs w:val="36"/>
+              </w:rPr>
+              <m:t>CPI x SPI</m:t>
+            </m:r>
+          </m:den>
+        </m:f>
+      </m:oMath>
+      <w:r>
+        <w:rPr>
+          <w:rFonts w:ascii="Source Sans Pro" w:hAnsi="Source Sans Pro"/>
+          <w:sz w:val="28"/>
+          <w:szCs w:val="36"/>
+        </w:rPr>
+        <w:t xml:space="preserve"> </w:t>
+      </w:r>
+      <w:r>
+        <w:rPr>
+          <w:rFonts w:ascii="Source Sans Pro" w:hAnsi="Source Sans Pro"/>
+          <w:szCs w:val="36"/>
+        </w:rPr>
+        <w:t>= 1.5</w:t>
+      </w:r>
+    </w:p>
+    <w:p>
+      <w:pPr>
+        <w:ind w:firstLine="270"/>
+        <w:rPr>
+          <w:rFonts w:ascii="Source Sans Pro" w:hAnsi="Source Sans Pro"/>
+          <w:b/>
+          <w:bCs/>
+          <w:color w:val="0082F0" w:themeColor="accent1"/>
+        </w:rPr>
+      </w:pPr>
+    </w:p>
+    <w:p>
+      <w:pPr>
+        <w:ind w:firstLine="270"/>
+        <w:rPr>
+          <w:rFonts w:ascii="Source Sans Pro" w:hAnsi="Source Sans Pro"/>
+          <w:b/>
+          <w:bCs/>
+          <w:color w:val="0082F0" w:themeColor="accent1"/>
+        </w:rPr>
+      </w:pPr>
+      <w:r>
+        <w:rPr>
+          <w:rFonts w:ascii="Source Sans Pro" w:hAnsi="Source Sans Pro"/>
+          <w:b/>
+          <w:bCs/>
+          <w:color w:val="0082F0" w:themeColor="accent1"/>
+        </w:rPr>
+        <w:t>Performance Reviews</w:t>
+      </w:r>
+    </w:p>
+    <w:p>
+      <w:pPr>
+        <w:pStyle w:val="ListParagraph"/>
+        <w:numPr>
+          <w:ilvl w:val="0"/>
+          <w:numId w:val="12"/>
+        </w:numPr>
+        <w:spacing w:after="100" w:afterAutospacing="1" w:line="276" w:lineRule="auto"/>
+        <w:rPr>
+          <w:rFonts w:ascii="Source Sans Pro" w:hAnsi="Source Sans Pro"/>
+          <w:b/>
+          <w:bCs/>
+          <w:color w:val="44546A" w:themeColor="text2"/>
+        </w:rPr>
+      </w:pPr>
+      <w:r>
+        <w:rPr>
+          <w:rFonts w:ascii="Source Sans Pro" w:hAnsi="Source Sans Pro"/>
+          <w:b/>
+          <w:bCs/>
+          <w:color w:val="44546A" w:themeColor="text2"/>
+        </w:rPr>
+        <w:t>Variance Analysis</w:t>
+      </w:r>
+    </w:p>
+    <w:p>
+      <w:pPr>
+        <w:pStyle w:val="ListParagraph"/>
+        <w:numPr>
+          <w:ilvl w:val="1"/>
+          <w:numId w:val="12"/>
+        </w:numPr>
+        <w:spacing w:after="100" w:afterAutospacing="1" w:line="276" w:lineRule="auto"/>
+        <w:rPr>
+          <w:rFonts w:ascii="Source Sans Pro" w:hAnsi="Source Sans Pro"/>
+          <w:szCs w:val="28"/>
+        </w:rPr>
+      </w:pPr>
+      <w:r>
+        <w:rPr>
+          <w:rFonts w:ascii="Source Sans Pro" w:hAnsi="Source Sans Pro"/>
+          <w:szCs w:val="28"/>
+        </w:rPr>
+        <w:t>SV</w:t>
+      </w:r>
+    </w:p>
+    <w:p>
+      <w:pPr>
+        <w:pStyle w:val="ListParagraph"/>
+        <w:numPr>
+          <w:ilvl w:val="1"/>
+          <w:numId w:val="12"/>
+        </w:numPr>
+        <w:spacing w:after="100" w:afterAutospacing="1" w:line="276" w:lineRule="auto"/>
+        <w:rPr>
+          <w:rFonts w:ascii="Source Sans Pro" w:hAnsi="Source Sans Pro"/>
+          <w:szCs w:val="28"/>
+        </w:rPr>
+      </w:pPr>
+      <w:r>
+        <w:rPr>
+          <w:rFonts w:ascii="Source Sans Pro" w:hAnsi="Source Sans Pro"/>
+          <w:szCs w:val="28"/>
+        </w:rPr>
+        <w:t>CV</w:t>
+      </w:r>
+    </w:p>
+    <w:p>
+      <w:pPr>
+        <w:pStyle w:val="ListParagraph"/>
+        <w:numPr>
+          <w:ilvl w:val="1"/>
+          <w:numId w:val="12"/>
+        </w:numPr>
+        <w:spacing w:after="100" w:afterAutospacing="1" w:line="276" w:lineRule="auto"/>
+        <w:rPr>
+          <w:rFonts w:ascii="Source Sans Pro" w:hAnsi="Source Sans Pro"/>
+          <w:szCs w:val="28"/>
+        </w:rPr>
+      </w:pPr>
+      <w:r>
+        <w:rPr>
+          <w:rFonts w:ascii="Source Sans Pro" w:hAnsi="Source Sans Pro"/>
+          <w:szCs w:val="28"/>
+        </w:rPr>
+        <w:t>VAC</w:t>
+      </w:r>
+    </w:p>
+    <w:p>
+      <w:pPr>
+        <w:pStyle w:val="ListParagraph"/>
+        <w:numPr>
+          <w:ilvl w:val="0"/>
+          <w:numId w:val="12"/>
+        </w:numPr>
+        <w:spacing w:after="100" w:afterAutospacing="1" w:line="276" w:lineRule="auto"/>
+        <w:rPr>
+          <w:rFonts w:ascii="Source Sans Pro" w:hAnsi="Source Sans Pro"/>
+          <w:szCs w:val="28"/>
+        </w:rPr>
+      </w:pPr>
+      <w:r>
+        <w:rPr>
+          <w:rFonts w:ascii="Source Sans Pro" w:hAnsi="Source Sans Pro"/>
+          <w:szCs w:val="28"/>
+        </w:rPr>
+        <w:t>The Accepted Variance get decrease with project progress</w:t>
+      </w:r>
+    </w:p>
+    <w:p>
+      <w:pPr>
+        <w:pStyle w:val="ListParagraph"/>
+        <w:numPr>
+          <w:ilvl w:val="0"/>
+          <w:numId w:val="12"/>
+        </w:numPr>
+        <w:spacing w:after="100" w:afterAutospacing="1" w:line="276" w:lineRule="auto"/>
+        <w:rPr>
+          <w:rFonts w:ascii="Source Sans Pro" w:hAnsi="Source Sans Pro"/>
+          <w:szCs w:val="28"/>
+        </w:rPr>
+      </w:pPr>
+      <w:r>
+        <w:rPr>
+          <w:rFonts w:ascii="Source Sans Pro" w:hAnsi="Source Sans Pro"/>
+          <w:szCs w:val="28"/>
+        </w:rPr>
+        <w:t>Trend Analysis</w:t>
+      </w:r>
       <w:bookmarkStart w:id="0" w:name="_GoBack"/>
       <w:bookmarkEnd w:id="0"/>
+    </w:p>
+    <w:p>
+      <w:pPr>
+        <w:spacing w:after="100" w:afterAutospacing="1" w:line="276" w:lineRule="auto"/>
+        <w:rPr>
+          <w:rFonts w:ascii="Source Sans Pro" w:hAnsi="Source Sans Pro"/>
+          <w:szCs w:val="28"/>
+        </w:rPr>
+      </w:pPr>
     </w:p>
     <w:sectPr>
       <w:type w:val="continuous"/>
@@ -11208,16 +11489,16 @@
     </w:lvl>
   </w:abstractNum>
   <w:abstractNum w:abstractNumId="6">
-    <w:nsid w:val="583118A9"/>
+    <w:nsid w:val="509119E6"/>
     <w:multiLevelType w:val="hybridMultilevel"/>
-    <w:tmpl w:val="77961446"/>
+    <w:tmpl w:val="665E996A"/>
     <w:lvl w:ilvl="0" w:tplc="04090001">
       <w:start w:val="1"/>
       <w:numFmt w:val="bullet"/>
       <w:lvlText w:val=""/>
       <w:lvlJc w:val="left"/>
       <w:pPr>
-        <w:ind w:left="990" w:hanging="360"/>
+        <w:ind w:left="720" w:hanging="360"/>
       </w:pPr>
       <w:rPr>
         <w:rFonts w:ascii="Symbol" w:hAnsi="Symbol" w:hint="default"/>
@@ -11229,7 +11510,7 @@
       <w:lvlText w:val="o"/>
       <w:lvlJc w:val="left"/>
       <w:pPr>
-        <w:ind w:left="1710" w:hanging="360"/>
+        <w:ind w:left="1440" w:hanging="360"/>
       </w:pPr>
       <w:rPr>
         <w:rFonts w:ascii="Courier New" w:hAnsi="Courier New" w:cs="Courier New" w:hint="default"/>
@@ -11241,7 +11522,7 @@
       <w:lvlText w:val=""/>
       <w:lvlJc w:val="left"/>
       <w:pPr>
-        <w:ind w:left="2430" w:hanging="360"/>
+        <w:ind w:left="2160" w:hanging="360"/>
       </w:pPr>
       <w:rPr>
         <w:rFonts w:ascii="Wingdings" w:hAnsi="Wingdings" w:hint="default"/>
@@ -11253,7 +11534,7 @@
       <w:lvlText w:val=""/>
       <w:lvlJc w:val="left"/>
       <w:pPr>
-        <w:ind w:left="3150" w:hanging="360"/>
+        <w:ind w:left="2880" w:hanging="360"/>
       </w:pPr>
       <w:rPr>
         <w:rFonts w:ascii="Symbol" w:hAnsi="Symbol" w:hint="default"/>
@@ -11265,7 +11546,7 @@
       <w:lvlText w:val="o"/>
       <w:lvlJc w:val="left"/>
       <w:pPr>
-        <w:ind w:left="3870" w:hanging="360"/>
+        <w:ind w:left="3600" w:hanging="360"/>
       </w:pPr>
       <w:rPr>
         <w:rFonts w:ascii="Courier New" w:hAnsi="Courier New" w:cs="Courier New" w:hint="default"/>
@@ -11277,7 +11558,7 @@
       <w:lvlText w:val=""/>
       <w:lvlJc w:val="left"/>
       <w:pPr>
-        <w:ind w:left="4590" w:hanging="360"/>
+        <w:ind w:left="4320" w:hanging="360"/>
       </w:pPr>
       <w:rPr>
         <w:rFonts w:ascii="Wingdings" w:hAnsi="Wingdings" w:hint="default"/>
@@ -11289,7 +11570,7 @@
       <w:lvlText w:val=""/>
       <w:lvlJc w:val="left"/>
       <w:pPr>
-        <w:ind w:left="5310" w:hanging="360"/>
+        <w:ind w:left="5040" w:hanging="360"/>
       </w:pPr>
       <w:rPr>
         <w:rFonts w:ascii="Symbol" w:hAnsi="Symbol" w:hint="default"/>
@@ -11301,7 +11582,7 @@
       <w:lvlText w:val="o"/>
       <w:lvlJc w:val="left"/>
       <w:pPr>
-        <w:ind w:left="6030" w:hanging="360"/>
+        <w:ind w:left="5760" w:hanging="360"/>
       </w:pPr>
       <w:rPr>
         <w:rFonts w:ascii="Courier New" w:hAnsi="Courier New" w:cs="Courier New" w:hint="default"/>
@@ -11313,7 +11594,7 @@
       <w:lvlText w:val=""/>
       <w:lvlJc w:val="left"/>
       <w:pPr>
-        <w:ind w:left="6750" w:hanging="360"/>
+        <w:ind w:left="6480" w:hanging="360"/>
       </w:pPr>
       <w:rPr>
         <w:rFonts w:ascii="Wingdings" w:hAnsi="Wingdings" w:hint="default"/>
@@ -11321,9 +11602,9 @@
     </w:lvl>
   </w:abstractNum>
   <w:abstractNum w:abstractNumId="7">
-    <w:nsid w:val="641C5BB1"/>
+    <w:nsid w:val="57FF16B9"/>
     <w:multiLevelType w:val="hybridMultilevel"/>
-    <w:tmpl w:val="D8F23BAA"/>
+    <w:tmpl w:val="7DDE10E0"/>
     <w:lvl w:ilvl="0" w:tplc="04090001">
       <w:start w:val="1"/>
       <w:numFmt w:val="bullet"/>
@@ -11331,6 +11612,119 @@
       <w:lvlJc w:val="left"/>
       <w:pPr>
         <w:ind w:left="720" w:hanging="360"/>
+      </w:pPr>
+      <w:rPr>
+        <w:rFonts w:ascii="Symbol" w:hAnsi="Symbol" w:hint="default"/>
+      </w:rPr>
+    </w:lvl>
+    <w:lvl w:ilvl="1" w:tplc="04090003">
+      <w:start w:val="1"/>
+      <w:numFmt w:val="bullet"/>
+      <w:lvlText w:val="o"/>
+      <w:lvlJc w:val="left"/>
+      <w:pPr>
+        <w:ind w:left="1440" w:hanging="360"/>
+      </w:pPr>
+      <w:rPr>
+        <w:rFonts w:ascii="Courier New" w:hAnsi="Courier New" w:cs="Courier New" w:hint="default"/>
+      </w:rPr>
+    </w:lvl>
+    <w:lvl w:ilvl="2" w:tplc="04090005" w:tentative="1">
+      <w:start w:val="1"/>
+      <w:numFmt w:val="bullet"/>
+      <w:lvlText w:val=""/>
+      <w:lvlJc w:val="left"/>
+      <w:pPr>
+        <w:ind w:left="2160" w:hanging="360"/>
+      </w:pPr>
+      <w:rPr>
+        <w:rFonts w:ascii="Wingdings" w:hAnsi="Wingdings" w:hint="default"/>
+      </w:rPr>
+    </w:lvl>
+    <w:lvl w:ilvl="3" w:tplc="04090001" w:tentative="1">
+      <w:start w:val="1"/>
+      <w:numFmt w:val="bullet"/>
+      <w:lvlText w:val=""/>
+      <w:lvlJc w:val="left"/>
+      <w:pPr>
+        <w:ind w:left="2880" w:hanging="360"/>
+      </w:pPr>
+      <w:rPr>
+        <w:rFonts w:ascii="Symbol" w:hAnsi="Symbol" w:hint="default"/>
+      </w:rPr>
+    </w:lvl>
+    <w:lvl w:ilvl="4" w:tplc="04090003" w:tentative="1">
+      <w:start w:val="1"/>
+      <w:numFmt w:val="bullet"/>
+      <w:lvlText w:val="o"/>
+      <w:lvlJc w:val="left"/>
+      <w:pPr>
+        <w:ind w:left="3600" w:hanging="360"/>
+      </w:pPr>
+      <w:rPr>
+        <w:rFonts w:ascii="Courier New" w:hAnsi="Courier New" w:cs="Courier New" w:hint="default"/>
+      </w:rPr>
+    </w:lvl>
+    <w:lvl w:ilvl="5" w:tplc="04090005" w:tentative="1">
+      <w:start w:val="1"/>
+      <w:numFmt w:val="bullet"/>
+      <w:lvlText w:val=""/>
+      <w:lvlJc w:val="left"/>
+      <w:pPr>
+        <w:ind w:left="4320" w:hanging="360"/>
+      </w:pPr>
+      <w:rPr>
+        <w:rFonts w:ascii="Wingdings" w:hAnsi="Wingdings" w:hint="default"/>
+      </w:rPr>
+    </w:lvl>
+    <w:lvl w:ilvl="6" w:tplc="04090001" w:tentative="1">
+      <w:start w:val="1"/>
+      <w:numFmt w:val="bullet"/>
+      <w:lvlText w:val=""/>
+      <w:lvlJc w:val="left"/>
+      <w:pPr>
+        <w:ind w:left="5040" w:hanging="360"/>
+      </w:pPr>
+      <w:rPr>
+        <w:rFonts w:ascii="Symbol" w:hAnsi="Symbol" w:hint="default"/>
+      </w:rPr>
+    </w:lvl>
+    <w:lvl w:ilvl="7" w:tplc="04090003" w:tentative="1">
+      <w:start w:val="1"/>
+      <w:numFmt w:val="bullet"/>
+      <w:lvlText w:val="o"/>
+      <w:lvlJc w:val="left"/>
+      <w:pPr>
+        <w:ind w:left="5760" w:hanging="360"/>
+      </w:pPr>
+      <w:rPr>
+        <w:rFonts w:ascii="Courier New" w:hAnsi="Courier New" w:cs="Courier New" w:hint="default"/>
+      </w:rPr>
+    </w:lvl>
+    <w:lvl w:ilvl="8" w:tplc="04090005" w:tentative="1">
+      <w:start w:val="1"/>
+      <w:numFmt w:val="bullet"/>
+      <w:lvlText w:val=""/>
+      <w:lvlJc w:val="left"/>
+      <w:pPr>
+        <w:ind w:left="6480" w:hanging="360"/>
+      </w:pPr>
+      <w:rPr>
+        <w:rFonts w:ascii="Wingdings" w:hAnsi="Wingdings" w:hint="default"/>
+      </w:rPr>
+    </w:lvl>
+  </w:abstractNum>
+  <w:abstractNum w:abstractNumId="8">
+    <w:nsid w:val="583118A9"/>
+    <w:multiLevelType w:val="hybridMultilevel"/>
+    <w:tmpl w:val="77961446"/>
+    <w:lvl w:ilvl="0" w:tplc="04090001">
+      <w:start w:val="1"/>
+      <w:numFmt w:val="bullet"/>
+      <w:lvlText w:val=""/>
+      <w:lvlJc w:val="left"/>
+      <w:pPr>
+        <w:ind w:left="990" w:hanging="360"/>
       </w:pPr>
       <w:rPr>
         <w:rFonts w:ascii="Symbol" w:hAnsi="Symbol" w:hint="default"/>
@@ -11342,7 +11736,7 @@
       <w:lvlText w:val="o"/>
       <w:lvlJc w:val="left"/>
       <w:pPr>
-        <w:ind w:left="1440" w:hanging="360"/>
+        <w:ind w:left="1710" w:hanging="360"/>
       </w:pPr>
       <w:rPr>
         <w:rFonts w:ascii="Courier New" w:hAnsi="Courier New" w:cs="Courier New" w:hint="default"/>
@@ -11354,7 +11748,7 @@
       <w:lvlText w:val=""/>
       <w:lvlJc w:val="left"/>
       <w:pPr>
-        <w:ind w:left="2160" w:hanging="360"/>
+        <w:ind w:left="2430" w:hanging="360"/>
       </w:pPr>
       <w:rPr>
         <w:rFonts w:ascii="Wingdings" w:hAnsi="Wingdings" w:hint="default"/>
@@ -11366,7 +11760,7 @@
       <w:lvlText w:val=""/>
       <w:lvlJc w:val="left"/>
       <w:pPr>
-        <w:ind w:left="2880" w:hanging="360"/>
+        <w:ind w:left="3150" w:hanging="360"/>
       </w:pPr>
       <w:rPr>
         <w:rFonts w:ascii="Symbol" w:hAnsi="Symbol" w:hint="default"/>
@@ -11378,7 +11772,7 @@
       <w:lvlText w:val="o"/>
       <w:lvlJc w:val="left"/>
       <w:pPr>
-        <w:ind w:left="3600" w:hanging="360"/>
+        <w:ind w:left="3870" w:hanging="360"/>
       </w:pPr>
       <w:rPr>
         <w:rFonts w:ascii="Courier New" w:hAnsi="Courier New" w:cs="Courier New" w:hint="default"/>
@@ -11390,7 +11784,7 @@
       <w:lvlText w:val=""/>
       <w:lvlJc w:val="left"/>
       <w:pPr>
-        <w:ind w:left="4320" w:hanging="360"/>
+        <w:ind w:left="4590" w:hanging="360"/>
       </w:pPr>
       <w:rPr>
         <w:rFonts w:ascii="Wingdings" w:hAnsi="Wingdings" w:hint="default"/>
@@ -11402,7 +11796,7 @@
       <w:lvlText w:val=""/>
       <w:lvlJc w:val="left"/>
       <w:pPr>
-        <w:ind w:left="5040" w:hanging="360"/>
+        <w:ind w:left="5310" w:hanging="360"/>
       </w:pPr>
       <w:rPr>
         <w:rFonts w:ascii="Symbol" w:hAnsi="Symbol" w:hint="default"/>
@@ -11414,7 +11808,7 @@
       <w:lvlText w:val="o"/>
       <w:lvlJc w:val="left"/>
       <w:pPr>
-        <w:ind w:left="5760" w:hanging="360"/>
+        <w:ind w:left="6030" w:hanging="360"/>
       </w:pPr>
       <w:rPr>
         <w:rFonts w:ascii="Courier New" w:hAnsi="Courier New" w:cs="Courier New" w:hint="default"/>
@@ -11426,14 +11820,127 @@
       <w:lvlText w:val=""/>
       <w:lvlJc w:val="left"/>
       <w:pPr>
-        <w:ind w:left="6480" w:hanging="360"/>
+        <w:ind w:left="6750" w:hanging="360"/>
       </w:pPr>
       <w:rPr>
         <w:rFonts w:ascii="Wingdings" w:hAnsi="Wingdings" w:hint="default"/>
       </w:rPr>
     </w:lvl>
   </w:abstractNum>
-  <w:abstractNum w:abstractNumId="8">
+  <w:abstractNum w:abstractNumId="9">
+    <w:nsid w:val="641C5BB1"/>
+    <w:multiLevelType w:val="hybridMultilevel"/>
+    <w:tmpl w:val="D8F23BAA"/>
+    <w:lvl w:ilvl="0" w:tplc="04090001">
+      <w:start w:val="1"/>
+      <w:numFmt w:val="bullet"/>
+      <w:lvlText w:val=""/>
+      <w:lvlJc w:val="left"/>
+      <w:pPr>
+        <w:ind w:left="720" w:hanging="360"/>
+      </w:pPr>
+      <w:rPr>
+        <w:rFonts w:ascii="Symbol" w:hAnsi="Symbol" w:hint="default"/>
+      </w:rPr>
+    </w:lvl>
+    <w:lvl w:ilvl="1" w:tplc="04090003" w:tentative="1">
+      <w:start w:val="1"/>
+      <w:numFmt w:val="bullet"/>
+      <w:lvlText w:val="o"/>
+      <w:lvlJc w:val="left"/>
+      <w:pPr>
+        <w:ind w:left="1440" w:hanging="360"/>
+      </w:pPr>
+      <w:rPr>
+        <w:rFonts w:ascii="Courier New" w:hAnsi="Courier New" w:cs="Courier New" w:hint="default"/>
+      </w:rPr>
+    </w:lvl>
+    <w:lvl w:ilvl="2" w:tplc="04090005" w:tentative="1">
+      <w:start w:val="1"/>
+      <w:numFmt w:val="bullet"/>
+      <w:lvlText w:val=""/>
+      <w:lvlJc w:val="left"/>
+      <w:pPr>
+        <w:ind w:left="2160" w:hanging="360"/>
+      </w:pPr>
+      <w:rPr>
+        <w:rFonts w:ascii="Wingdings" w:hAnsi="Wingdings" w:hint="default"/>
+      </w:rPr>
+    </w:lvl>
+    <w:lvl w:ilvl="3" w:tplc="04090001" w:tentative="1">
+      <w:start w:val="1"/>
+      <w:numFmt w:val="bullet"/>
+      <w:lvlText w:val=""/>
+      <w:lvlJc w:val="left"/>
+      <w:pPr>
+        <w:ind w:left="2880" w:hanging="360"/>
+      </w:pPr>
+      <w:rPr>
+        <w:rFonts w:ascii="Symbol" w:hAnsi="Symbol" w:hint="default"/>
+      </w:rPr>
+    </w:lvl>
+    <w:lvl w:ilvl="4" w:tplc="04090003" w:tentative="1">
+      <w:start w:val="1"/>
+      <w:numFmt w:val="bullet"/>
+      <w:lvlText w:val="o"/>
+      <w:lvlJc w:val="left"/>
+      <w:pPr>
+        <w:ind w:left="3600" w:hanging="360"/>
+      </w:pPr>
+      <w:rPr>
+        <w:rFonts w:ascii="Courier New" w:hAnsi="Courier New" w:cs="Courier New" w:hint="default"/>
+      </w:rPr>
+    </w:lvl>
+    <w:lvl w:ilvl="5" w:tplc="04090005" w:tentative="1">
+      <w:start w:val="1"/>
+      <w:numFmt w:val="bullet"/>
+      <w:lvlText w:val=""/>
+      <w:lvlJc w:val="left"/>
+      <w:pPr>
+        <w:ind w:left="4320" w:hanging="360"/>
+      </w:pPr>
+      <w:rPr>
+        <w:rFonts w:ascii="Wingdings" w:hAnsi="Wingdings" w:hint="default"/>
+      </w:rPr>
+    </w:lvl>
+    <w:lvl w:ilvl="6" w:tplc="04090001" w:tentative="1">
+      <w:start w:val="1"/>
+      <w:numFmt w:val="bullet"/>
+      <w:lvlText w:val=""/>
+      <w:lvlJc w:val="left"/>
+      <w:pPr>
+        <w:ind w:left="5040" w:hanging="360"/>
+      </w:pPr>
+      <w:rPr>
+        <w:rFonts w:ascii="Symbol" w:hAnsi="Symbol" w:hint="default"/>
+      </w:rPr>
+    </w:lvl>
+    <w:lvl w:ilvl="7" w:tplc="04090003" w:tentative="1">
+      <w:start w:val="1"/>
+      <w:numFmt w:val="bullet"/>
+      <w:lvlText w:val="o"/>
+      <w:lvlJc w:val="left"/>
+      <w:pPr>
+        <w:ind w:left="5760" w:hanging="360"/>
+      </w:pPr>
+      <w:rPr>
+        <w:rFonts w:ascii="Courier New" w:hAnsi="Courier New" w:cs="Courier New" w:hint="default"/>
+      </w:rPr>
+    </w:lvl>
+    <w:lvl w:ilvl="8" w:tplc="04090005" w:tentative="1">
+      <w:start w:val="1"/>
+      <w:numFmt w:val="bullet"/>
+      <w:lvlText w:val=""/>
+      <w:lvlJc w:val="left"/>
+      <w:pPr>
+        <w:ind w:left="6480" w:hanging="360"/>
+      </w:pPr>
+      <w:rPr>
+        <w:rFonts w:ascii="Wingdings" w:hAnsi="Wingdings" w:hint="default"/>
+      </w:rPr>
+    </w:lvl>
+  </w:abstractNum>
+  <w:abstractNum w:abstractNumId="10">
     <w:nsid w:val="72D2302E"/>
     <w:multiLevelType w:val="hybridMultilevel"/>
     <w:tmpl w:val="AD369702"/>
@@ -11532,13 +12039,13 @@
     <w:abstractNumId w:val="2"/>
   </w:num>
   <w:num w:numId="4">
-    <w:abstractNumId w:val="6"/>
+    <w:abstractNumId w:val="8"/>
   </w:num>
   <w:num w:numId="5">
     <w:abstractNumId w:val="4"/>
   </w:num>
   <w:num w:numId="6">
-    <w:abstractNumId w:val="8"/>
+    <w:abstractNumId w:val="10"/>
   </w:num>
   <w:num w:numId="7">
     <w:abstractNumId w:val="5"/>
@@ -11547,19 +12054,16 @@
     <w:abstractNumId w:val="1"/>
   </w:num>
   <w:num w:numId="9">
-    <w:abstractNumId w:val="7"/>
+    <w:abstractNumId w:val="9"/>
   </w:num>
   <w:num w:numId="10">
+    <w:abstractNumId w:val="9"/>
+  </w:num>
+  <w:num w:numId="11">
+    <w:abstractNumId w:val="6"/>
+  </w:num>
+  <w:num w:numId="12">
     <w:abstractNumId w:val="7"/>
-    <w:lvlOverride w:ilvl="0"/>
-    <w:lvlOverride w:ilvl="1"/>
-    <w:lvlOverride w:ilvl="2"/>
-    <w:lvlOverride w:ilvl="3"/>
-    <w:lvlOverride w:ilvl="4"/>
-    <w:lvlOverride w:ilvl="5"/>
-    <w:lvlOverride w:ilvl="6"/>
-    <w:lvlOverride w:ilvl="7"/>
-    <w:lvlOverride w:ilvl="8"/>
   </w:num>
 </w:numbering>
 </file>
@@ -11959,7 +12463,7 @@
   <w:style w:type="paragraph" w:default="1" w:styleId="Normal">
     <w:name w:val="Normal"/>
     <w:qFormat/>
-    <w:rsid w:val="009F5B22"/>
+    <w:rsid w:val="00C115A7"/>
   </w:style>
   <w:style w:type="character" w:default="1" w:styleId="DefaultParagraphFont">
     <w:name w:val="Default Paragraph Font"/>
@@ -12922,7 +13426,7 @@
 </file>
 
 <file path=customXml/itemProps1.xml><?xml version="1.0" encoding="utf-8"?>
-<ds:datastoreItem xmlns:ds="http://schemas.openxmlformats.org/officeDocument/2006/customXml" ds:itemID="{EAE32DAB-F69D-4C9D-B64E-F7E7873844B4}">
+<ds:datastoreItem xmlns:ds="http://schemas.openxmlformats.org/officeDocument/2006/customXml" ds:itemID="{B683920F-5782-4CF6-B166-2A26596BF690}">
   <ds:schemaRefs>
     <ds:schemaRef ds:uri="http://schemas.openxmlformats.org/officeDocument/2006/bibliography"/>
   </ds:schemaRefs>

</xml_diff>